<commit_message>
Changes to COMP 2602 As1 word document.
</commit_message>
<xml_diff>
--- a/COMP 2606/COMP 2606 AS.1.docx
+++ b/COMP 2606/COMP 2606 AS.1.docx
@@ -117,7 +117,16 @@
     <w:p>
       <w:r>
         <w:lastRenderedPageBreak/>
-        <w:t>a) The customer is an actor for the software to be developed. Even though the adding or removal of items on the shelves is handled automatically by the RFID readers, the customer still triggers the system to automatically update when they take an item off the shelf so they have a part to play in the system.</w:t>
+        <w:t>a) The customer is</w:t>
+      </w:r>
+      <w:r>
+        <w:t xml:space="preserve"> not</w:t>
+      </w:r>
+      <w:r>
+        <w:t xml:space="preserve"> an actor for the software to be developed. Even though the </w:t>
+      </w:r>
+      <w:r>
+        <w:t>customer moves the items triggering the system to react, they do not directly interact with the system.</w:t>
       </w:r>
     </w:p>
     <w:p/>
@@ -133,10 +142,7 @@
     </w:p>
     <w:p>
       <w:r>
-        <w:t xml:space="preserve">Customer – Remove item, </w:t>
-      </w:r>
-      <w:r>
-        <w:t>Re-add item</w:t>
+        <w:t>A</w:t>
       </w:r>
     </w:p>
     <w:p>
@@ -259,6 +265,7 @@
     <w:p/>
     <w:p>
       <w:r>
+        <w:lastRenderedPageBreak/>
         <w:t>Use Case Id: UC4</w:t>
       </w:r>
     </w:p>
@@ -387,29 +394,41 @@
       <w:r>
         <w:t>Use Case Id: UC8</w:t>
       </w:r>
+    </w:p>
+    <w:p>
+      <w:r>
+        <w:t>Use case name: View restock count</w:t>
+      </w:r>
+    </w:p>
+    <w:p>
+      <w:r>
+        <w:t xml:space="preserve">Description: </w:t>
+      </w:r>
+      <w:r>
+        <w:t>Displays the item count obtained when restocking so that store associate can verify.</w:t>
+      </w:r>
+      <w:r>
+        <w:t xml:space="preserve"> Upon completion, notify </w:t>
+      </w:r>
+      <w:r>
+        <w:t>manager</w:t>
+      </w:r>
+      <w:r>
+        <w:t>.</w:t>
+      </w:r>
+    </w:p>
+    <w:p>
+      <w:r>
+        <w:t>Related Requirements: REQ7</w:t>
+      </w:r>
+    </w:p>
+    <w:p/>
+    <w:p/>
+    <w:p/>
+    <w:p>
       <w:bookmarkStart w:id="0" w:name="_GoBack"/>
       <w:bookmarkEnd w:id="0"/>
     </w:p>
-    <w:p>
-      <w:r>
-        <w:t>Use case name: View restock count</w:t>
-      </w:r>
-    </w:p>
-    <w:p>
-      <w:r>
-        <w:t xml:space="preserve">Description: </w:t>
-      </w:r>
-      <w:r>
-        <w:t>Displays the item count obtained when restocking so that store associate can verify.</w:t>
-      </w:r>
-    </w:p>
-    <w:p>
-      <w:r>
-        <w:t>Related Requirements: REQ7</w:t>
-      </w:r>
-    </w:p>
-    <w:p/>
-    <w:p/>
     <w:sectPr>
       <w:pgSz w:w="12240" w:h="15840"/>
       <w:pgMar w:top="1440" w:right="1440" w:bottom="1440" w:left="1440" w:header="720" w:footer="720" w:gutter="0"/>

</xml_diff>